<commit_message>
Casos de uso improvisados
posibles transacciones o interacciones entre los administradores y usuarios en la App
</commit_message>
<xml_diff>
--- a/Help.docx
+++ b/Help.docx
@@ -5,59 +5,256 @@
     <w:p>
       <w:pPr>
         <w:ind w:left="708"/>
-      </w:pPr>
-      <w:r>
-        <w:t>Prueb1</w:t>
+        <w:rPr>
+          <w:lang w:val="es-US"/>
+        </w:rPr>
+      </w:pPr>
+      <w:r>
+        <w:rPr>
+          <w:lang w:val="es-US"/>
+        </w:rPr>
+        <w:t>Administrador</w:t>
+      </w:r>
+    </w:p>
+    <w:p>
+      <w:pPr>
+        <w:pStyle w:val="Prrafodelista"/>
+        <w:numPr>
+          <w:ilvl w:val="0"/>
+          <w:numId w:val="1"/>
+        </w:numPr>
+        <w:rPr>
+          <w:lang w:val="es-US"/>
+        </w:rPr>
+      </w:pPr>
+      <w:r>
+        <w:rPr>
+          <w:lang w:val="es-US"/>
+        </w:rPr>
+        <w:t>Crear parqueo</w:t>
+      </w:r>
+    </w:p>
+    <w:p>
+      <w:pPr>
+        <w:pStyle w:val="Prrafodelista"/>
+        <w:numPr>
+          <w:ilvl w:val="0"/>
+          <w:numId w:val="1"/>
+        </w:numPr>
+        <w:rPr>
+          <w:lang w:val="es-US"/>
+        </w:rPr>
+      </w:pPr>
+      <w:r>
+        <w:rPr>
+          <w:lang w:val="es-US"/>
+        </w:rPr>
+        <w:t>Modificar parqueo</w:t>
+      </w:r>
+    </w:p>
+    <w:p>
+      <w:pPr>
+        <w:pStyle w:val="Prrafodelista"/>
+        <w:numPr>
+          <w:ilvl w:val="0"/>
+          <w:numId w:val="1"/>
+        </w:numPr>
+        <w:rPr>
+          <w:lang w:val="es-US"/>
+        </w:rPr>
+      </w:pPr>
+      <w:r>
+        <w:rPr>
+          <w:lang w:val="es-US"/>
+        </w:rPr>
+        <w:t>Eliminar parqueo</w:t>
+      </w:r>
+    </w:p>
+    <w:p>
+      <w:pPr>
+        <w:pStyle w:val="Prrafodelista"/>
+        <w:numPr>
+          <w:ilvl w:val="0"/>
+          <w:numId w:val="1"/>
+        </w:numPr>
+        <w:rPr>
+          <w:lang w:val="es-US"/>
+        </w:rPr>
+      </w:pPr>
+      <w:r>
+        <w:rPr>
+          <w:lang w:val="es-US"/>
+        </w:rPr>
+        <w:t xml:space="preserve">Ingresar una reservación </w:t>
+      </w:r>
+    </w:p>
+    <w:p>
+      <w:pPr>
+        <w:pStyle w:val="Prrafodelista"/>
+        <w:numPr>
+          <w:ilvl w:val="0"/>
+          <w:numId w:val="1"/>
+        </w:numPr>
+        <w:rPr>
+          <w:lang w:val="es-US"/>
+        </w:rPr>
+      </w:pPr>
+      <w:r>
+        <w:rPr>
+          <w:lang w:val="es-US"/>
+        </w:rPr>
+        <w:t xml:space="preserve">Modificar una reservación </w:t>
+      </w:r>
+    </w:p>
+    <w:p>
+      <w:pPr>
+        <w:pStyle w:val="Prrafodelista"/>
+        <w:numPr>
+          <w:ilvl w:val="0"/>
+          <w:numId w:val="1"/>
+        </w:numPr>
+        <w:rPr>
+          <w:lang w:val="es-US"/>
+        </w:rPr>
+      </w:pPr>
+      <w:r>
+        <w:rPr>
+          <w:lang w:val="es-US"/>
+        </w:rPr>
+        <w:t xml:space="preserve">Dar de baja reservación </w:t>
       </w:r>
     </w:p>
     <w:p>
       <w:pPr>
         <w:ind w:left="708"/>
-      </w:pPr>
-      <w:r>
-        <w:t>Sdfjklsd</w:t>
-      </w:r>
-    </w:p>
-    <w:p>
-      <w:pPr>
-        <w:ind w:left="708"/>
-      </w:pPr>
-      <w:r>
-        <w:t>Sdfskdlfds</w:t>
-      </w:r>
-    </w:p>
-    <w:p>
-      <w:pPr>
-        <w:ind w:left="708"/>
-      </w:pPr>
-      <w:r>
-        <w:t>D</w:t>
-      </w:r>
-      <w:r>
-        <w:t>sfkldsjfklds</w:t>
-      </w:r>
-    </w:p>
-    <w:p>
-      <w:pPr>
-        <w:ind w:left="708"/>
-      </w:pPr>
-      <w:r>
-        <w:t>Gerardo tiene 10 hijos</w:t>
-      </w:r>
-    </w:p>
-    <w:p>
-      <w:pPr>
-        <w:ind w:left="708"/>
-      </w:pPr>
-      <w:r>
-        <w:t>Darwin puto</w:t>
+        <w:rPr>
+          <w:lang w:val="es-US"/>
+        </w:rPr>
+      </w:pPr>
+      <w:r>
+        <w:rPr>
+          <w:lang w:val="es-US"/>
+        </w:rPr>
+        <w:t xml:space="preserve">Usuario </w:t>
+      </w:r>
+    </w:p>
+    <w:p>
+      <w:pPr>
+        <w:pStyle w:val="Prrafodelista"/>
+        <w:numPr>
+          <w:ilvl w:val="0"/>
+          <w:numId w:val="1"/>
+        </w:numPr>
+        <w:rPr>
+          <w:lang w:val="es-US"/>
+        </w:rPr>
+      </w:pPr>
+      <w:r>
+        <w:rPr>
+          <w:lang w:val="es-US"/>
+        </w:rPr>
+        <w:t xml:space="preserve">Registrarse </w:t>
+      </w:r>
+    </w:p>
+    <w:p>
+      <w:pPr>
+        <w:pStyle w:val="Prrafodelista"/>
+        <w:numPr>
+          <w:ilvl w:val="0"/>
+          <w:numId w:val="1"/>
+        </w:numPr>
+        <w:rPr>
+          <w:lang w:val="es-US"/>
+        </w:rPr>
+      </w:pPr>
+      <w:r>
+        <w:rPr>
+          <w:lang w:val="es-US"/>
+        </w:rPr>
+        <w:t xml:space="preserve">Modificarse </w:t>
+      </w:r>
+    </w:p>
+    <w:p>
+      <w:pPr>
+        <w:pStyle w:val="Prrafodelista"/>
+        <w:numPr>
+          <w:ilvl w:val="0"/>
+          <w:numId w:val="1"/>
+        </w:numPr>
+        <w:rPr>
+          <w:lang w:val="es-US"/>
+        </w:rPr>
+      </w:pPr>
+      <w:r>
+        <w:rPr>
+          <w:lang w:val="es-US"/>
+        </w:rPr>
+        <w:t xml:space="preserve">Ingresar vehículo </w:t>
+      </w:r>
+    </w:p>
+    <w:p>
+      <w:pPr>
+        <w:pStyle w:val="Prrafodelista"/>
+        <w:numPr>
+          <w:ilvl w:val="0"/>
+          <w:numId w:val="1"/>
+        </w:numPr>
+        <w:rPr>
+          <w:lang w:val="es-US"/>
+        </w:rPr>
+      </w:pPr>
+      <w:r>
+        <w:rPr>
+          <w:lang w:val="es-US"/>
+        </w:rPr>
+        <w:t xml:space="preserve">Eliminar vehículo </w:t>
+      </w:r>
+    </w:p>
+    <w:p>
+      <w:pPr>
+        <w:pStyle w:val="Prrafodelista"/>
+        <w:numPr>
+          <w:ilvl w:val="0"/>
+          <w:numId w:val="1"/>
+        </w:numPr>
+        <w:rPr>
+          <w:lang w:val="es-US"/>
+        </w:rPr>
+      </w:pPr>
+      <w:r>
+        <w:rPr>
+          <w:lang w:val="es-US"/>
+        </w:rPr>
+        <w:t>Ingresar una reservación</w:t>
+      </w:r>
+    </w:p>
+    <w:p>
+      <w:pPr>
+        <w:pStyle w:val="Prrafodelista"/>
+        <w:numPr>
+          <w:ilvl w:val="0"/>
+          <w:numId w:val="1"/>
+        </w:numPr>
+        <w:rPr>
+          <w:lang w:val="es-US"/>
+        </w:rPr>
+      </w:pPr>
+      <w:r>
+        <w:rPr>
+          <w:lang w:val="es-US"/>
+        </w:rPr>
+        <w:t xml:space="preserve">Modificar Reservación </w:t>
       </w:r>
       <w:bookmarkStart w:id="0" w:name="_GoBack"/>
       <w:bookmarkEnd w:id="0"/>
     </w:p>
     <w:p>
       <w:pPr>
-        <w:ind w:left="708"/>
+        <w:pStyle w:val="Prrafodelista"/>
+        <w:ind w:left="1068"/>
+        <w:rPr>
+          <w:lang w:val="es-US"/>
+        </w:rPr>
       </w:pPr>
     </w:p>
     <w:sectPr>
@@ -68,6 +265,126 @@
     </w:sectPr>
   </w:body>
 </w:document>
+</file>
+
+<file path=word/numbering.xml><?xml version="1.0" encoding="utf-8"?>
+<w:numbering xmlns:wpc="http://schemas.microsoft.com/office/word/2010/wordprocessingCanvas" xmlns:cx="http://schemas.microsoft.com/office/drawing/2014/chartex" xmlns:mc="http://schemas.openxmlformats.org/markup-compatibility/2006" xmlns:o="urn:schemas-microsoft-com:office:office" xmlns:r="http://schemas.openxmlformats.org/officeDocument/2006/relationships" xmlns:m="http://schemas.openxmlformats.org/officeDocument/2006/math" xmlns:v="urn:schemas-microsoft-com:vml" xmlns:wp14="http://schemas.microsoft.com/office/word/2010/wordprocessingDrawing" xmlns:wp="http://schemas.openxmlformats.org/drawingml/2006/wordprocessingDrawing" xmlns:w10="urn:schemas-microsoft-com:office:word" xmlns:w="http://schemas.openxmlformats.org/wordprocessingml/2006/main" xmlns:w14="http://schemas.microsoft.com/office/word/2010/wordml" xmlns:w15="http://schemas.microsoft.com/office/word/2012/wordml" xmlns:w16se="http://schemas.microsoft.com/office/word/2015/wordml/symex" xmlns:wpg="http://schemas.microsoft.com/office/word/2010/wordprocessingGroup" xmlns:wpi="http://schemas.microsoft.com/office/word/2010/wordprocessingInk" xmlns:wne="http://schemas.microsoft.com/office/word/2006/wordml" xmlns:wps="http://schemas.microsoft.com/office/word/2010/wordprocessingShape" mc:Ignorable="w14 w15 w16se wp14">
+  <w:abstractNum w:abstractNumId="0" w15:restartNumberingAfterBreak="0">
+    <w:nsid w:val="7B176B05"/>
+    <w:multiLevelType w:val="hybridMultilevel"/>
+    <w:tmpl w:val="03985B6E"/>
+    <w:lvl w:ilvl="0" w:tplc="7146F0FE">
+      <w:numFmt w:val="bullet"/>
+      <w:lvlText w:val="-"/>
+      <w:lvlJc w:val="left"/>
+      <w:pPr>
+        <w:ind w:left="1068" w:hanging="360"/>
+      </w:pPr>
+      <w:rPr>
+        <w:rFonts w:ascii="Calibri" w:eastAsiaTheme="minorHAnsi" w:hAnsi="Calibri" w:cs="Calibri" w:hint="default"/>
+      </w:rPr>
+    </w:lvl>
+    <w:lvl w:ilvl="1" w:tplc="04090003" w:tentative="1">
+      <w:start w:val="1"/>
+      <w:numFmt w:val="bullet"/>
+      <w:lvlText w:val="o"/>
+      <w:lvlJc w:val="left"/>
+      <w:pPr>
+        <w:ind w:left="1788" w:hanging="360"/>
+      </w:pPr>
+      <w:rPr>
+        <w:rFonts w:ascii="Courier New" w:hAnsi="Courier New" w:cs="Courier New" w:hint="default"/>
+      </w:rPr>
+    </w:lvl>
+    <w:lvl w:ilvl="2" w:tplc="04090005" w:tentative="1">
+      <w:start w:val="1"/>
+      <w:numFmt w:val="bullet"/>
+      <w:lvlText w:val=""/>
+      <w:lvlJc w:val="left"/>
+      <w:pPr>
+        <w:ind w:left="2508" w:hanging="360"/>
+      </w:pPr>
+      <w:rPr>
+        <w:rFonts w:ascii="Wingdings" w:hAnsi="Wingdings" w:hint="default"/>
+      </w:rPr>
+    </w:lvl>
+    <w:lvl w:ilvl="3" w:tplc="04090001" w:tentative="1">
+      <w:start w:val="1"/>
+      <w:numFmt w:val="bullet"/>
+      <w:lvlText w:val=""/>
+      <w:lvlJc w:val="left"/>
+      <w:pPr>
+        <w:ind w:left="3228" w:hanging="360"/>
+      </w:pPr>
+      <w:rPr>
+        <w:rFonts w:ascii="Symbol" w:hAnsi="Symbol" w:hint="default"/>
+      </w:rPr>
+    </w:lvl>
+    <w:lvl w:ilvl="4" w:tplc="04090003" w:tentative="1">
+      <w:start w:val="1"/>
+      <w:numFmt w:val="bullet"/>
+      <w:lvlText w:val="o"/>
+      <w:lvlJc w:val="left"/>
+      <w:pPr>
+        <w:ind w:left="3948" w:hanging="360"/>
+      </w:pPr>
+      <w:rPr>
+        <w:rFonts w:ascii="Courier New" w:hAnsi="Courier New" w:cs="Courier New" w:hint="default"/>
+      </w:rPr>
+    </w:lvl>
+    <w:lvl w:ilvl="5" w:tplc="04090005" w:tentative="1">
+      <w:start w:val="1"/>
+      <w:numFmt w:val="bullet"/>
+      <w:lvlText w:val=""/>
+      <w:lvlJc w:val="left"/>
+      <w:pPr>
+        <w:ind w:left="4668" w:hanging="360"/>
+      </w:pPr>
+      <w:rPr>
+        <w:rFonts w:ascii="Wingdings" w:hAnsi="Wingdings" w:hint="default"/>
+      </w:rPr>
+    </w:lvl>
+    <w:lvl w:ilvl="6" w:tplc="04090001" w:tentative="1">
+      <w:start w:val="1"/>
+      <w:numFmt w:val="bullet"/>
+      <w:lvlText w:val=""/>
+      <w:lvlJc w:val="left"/>
+      <w:pPr>
+        <w:ind w:left="5388" w:hanging="360"/>
+      </w:pPr>
+      <w:rPr>
+        <w:rFonts w:ascii="Symbol" w:hAnsi="Symbol" w:hint="default"/>
+      </w:rPr>
+    </w:lvl>
+    <w:lvl w:ilvl="7" w:tplc="04090003" w:tentative="1">
+      <w:start w:val="1"/>
+      <w:numFmt w:val="bullet"/>
+      <w:lvlText w:val="o"/>
+      <w:lvlJc w:val="left"/>
+      <w:pPr>
+        <w:ind w:left="6108" w:hanging="360"/>
+      </w:pPr>
+      <w:rPr>
+        <w:rFonts w:ascii="Courier New" w:hAnsi="Courier New" w:cs="Courier New" w:hint="default"/>
+      </w:rPr>
+    </w:lvl>
+    <w:lvl w:ilvl="8" w:tplc="04090005" w:tentative="1">
+      <w:start w:val="1"/>
+      <w:numFmt w:val="bullet"/>
+      <w:lvlText w:val=""/>
+      <w:lvlJc w:val="left"/>
+      <w:pPr>
+        <w:ind w:left="6828" w:hanging="360"/>
+      </w:pPr>
+      <w:rPr>
+        <w:rFonts w:ascii="Wingdings" w:hAnsi="Wingdings" w:hint="default"/>
+      </w:rPr>
+    </w:lvl>
+  </w:abstractNum>
+  <w:num w:numId="1">
+    <w:abstractNumId w:val="0"/>
+  </w:num>
+</w:numbering>
 </file>
 
 <file path=word/styles.xml><?xml version="1.0" encoding="utf-8"?>
@@ -491,6 +808,17 @@
     <w:semiHidden/>
     <w:unhideWhenUsed/>
   </w:style>
+  <w:style w:type="paragraph" w:styleId="Prrafodelista">
+    <w:name w:val="List Paragraph"/>
+    <w:basedOn w:val="Normal"/>
+    <w:uiPriority w:val="34"/>
+    <w:qFormat/>
+    <w:rsid w:val="008E0C60"/>
+    <w:pPr>
+      <w:ind w:left="720"/>
+      <w:contextualSpacing/>
+    </w:pPr>
+  </w:style>
 </w:styles>
 </file>
 

</xml_diff>

<commit_message>
Correo de la app
en el help esta la informacion del correo
</commit_message>
<xml_diff>
--- a/Help.docx
+++ b/Help.docx
@@ -296,62 +296,107 @@
         </w:rPr>
         <w:t>Modificar Reservación</w:t>
       </w:r>
+    </w:p>
+    <w:p>
+      <w:pPr>
+        <w:pStyle w:val="Prrafodelista"/>
+        <w:numPr>
+          <w:ilvl w:val="0"/>
+          <w:numId w:val="1"/>
+        </w:numPr>
+        <w:rPr>
+          <w:lang w:val="es-US"/>
+        </w:rPr>
+      </w:pPr>
+      <w:r>
+        <w:rPr>
+          <w:lang w:val="es-US"/>
+        </w:rPr>
+        <w:t>Cancelar reservacion</w:t>
+      </w:r>
+    </w:p>
+    <w:p>
+      <w:pPr>
+        <w:ind w:left="708"/>
+        <w:rPr>
+          <w:lang w:val="es-US"/>
+        </w:rPr>
+      </w:pPr>
+    </w:p>
+    <w:p>
+      <w:pPr>
+        <w:ind w:left="708"/>
+        <w:rPr>
+          <w:lang w:val="es-US"/>
+        </w:rPr>
+      </w:pPr>
+      <w:r>
+        <w:rPr>
+          <w:lang w:val="es-US"/>
+        </w:rPr>
+        <w:t xml:space="preserve">Añadir Campo Estado en tabla </w:t>
+      </w:r>
+      <w:proofErr w:type="spellStart"/>
+      <w:r>
+        <w:rPr>
+          <w:lang w:val="es-US"/>
+        </w:rPr>
+        <w:t>Vehiculo</w:t>
+      </w:r>
+      <w:proofErr w:type="spellEnd"/>
+      <w:r>
+        <w:rPr>
+          <w:lang w:val="es-US"/>
+        </w:rPr>
+        <w:t xml:space="preserve"> en la base de datos para eliminar.</w:t>
+      </w:r>
+    </w:p>
+    <w:p>
+      <w:pPr>
+        <w:ind w:left="708"/>
+        <w:rPr>
+          <w:lang w:val="es-US"/>
+        </w:rPr>
+      </w:pPr>
+    </w:p>
+    <w:p>
+      <w:pPr>
+        <w:ind w:left="708"/>
+        <w:rPr>
+          <w:lang w:val="es-US"/>
+        </w:rPr>
+      </w:pPr>
+      <w:r>
+        <w:rPr>
+          <w:lang w:val="es-US"/>
+        </w:rPr>
+        <w:t xml:space="preserve">Correo: </w:t>
+      </w:r>
+      <w:hyperlink r:id="rId5" w:history="1">
+        <w:r>
+          <w:rPr>
+            <w:rStyle w:val="Hipervnculo"/>
+            <w:lang w:val="es-US"/>
+          </w:rPr>
+          <w:t>nemesis.parking@gmail.com</w:t>
+        </w:r>
+      </w:hyperlink>
+    </w:p>
+    <w:p>
+      <w:pPr>
+        <w:ind w:left="708"/>
+        <w:rPr>
+          <w:lang w:val="es-US"/>
+        </w:rPr>
+      </w:pPr>
+      <w:r>
+        <w:rPr>
+          <w:lang w:val="es-US"/>
+        </w:rPr>
+        <w:t>Contraseña: nemesis2018</w:t>
+      </w:r>
       <w:bookmarkStart w:id="0" w:name="_GoBack"/>
-    </w:p>
-    <w:p>
-      <w:pPr>
-        <w:pStyle w:val="Prrafodelista"/>
-        <w:numPr>
-          <w:ilvl w:val="0"/>
-          <w:numId w:val="1"/>
-        </w:numPr>
-        <w:rPr>
-          <w:lang w:val="es-US"/>
-        </w:rPr>
-      </w:pPr>
-      <w:r>
-        <w:rPr>
-          <w:lang w:val="es-US"/>
-        </w:rPr>
-        <w:t>Cancelar reservacion</w:t>
-      </w:r>
-    </w:p>
-    <w:bookmarkEnd w:id="0"/>
-    <w:p>
-      <w:pPr>
-        <w:ind w:left="708"/>
-        <w:rPr>
-          <w:lang w:val="es-US"/>
-        </w:rPr>
-      </w:pPr>
-    </w:p>
-    <w:p>
-      <w:pPr>
-        <w:ind w:left="708"/>
-        <w:rPr>
-          <w:lang w:val="es-US"/>
-        </w:rPr>
-      </w:pPr>
-      <w:r>
-        <w:rPr>
-          <w:lang w:val="es-US"/>
-        </w:rPr>
-        <w:t xml:space="preserve">Añadir Campo Estado en tabla </w:t>
-      </w:r>
-      <w:proofErr w:type="spellStart"/>
-      <w:r>
-        <w:rPr>
-          <w:lang w:val="es-US"/>
-        </w:rPr>
-        <w:t>Vehiculo</w:t>
-      </w:r>
-      <w:proofErr w:type="spellEnd"/>
-      <w:r>
-        <w:rPr>
-          <w:lang w:val="es-US"/>
-        </w:rPr>
-        <w:t xml:space="preserve"> en la base de datos para eliminar.</w:t>
-      </w:r>
+      <w:bookmarkEnd w:id="0"/>
     </w:p>
     <w:sectPr>
       <w:pgSz w:w="11906" w:h="16838"/>
@@ -915,6 +960,17 @@
       <w:contextualSpacing/>
     </w:pPr>
   </w:style>
+  <w:style w:type="character" w:styleId="Hipervnculo">
+    <w:name w:val="Hyperlink"/>
+    <w:basedOn w:val="Fuentedeprrafopredeter"/>
+    <w:uiPriority w:val="99"/>
+    <w:unhideWhenUsed/>
+    <w:rsid w:val="00006ED0"/>
+    <w:rPr>
+      <w:color w:val="0563C1" w:themeColor="hyperlink"/>
+      <w:u w:val="single"/>
+    </w:rPr>
+  </w:style>
 </w:styles>
 </file>
 

</xml_diff>

<commit_message>
base de datos y servicios a 000webhost
los datos estan en el help
</commit_message>
<xml_diff>
--- a/Help.docx
+++ b/Help.docx
@@ -395,8 +395,346 @@
         </w:rPr>
         <w:t>Contraseña: nemesis2018</w:t>
       </w:r>
+    </w:p>
+    <w:p>
+      <w:pPr>
+        <w:ind w:left="708"/>
+        <w:rPr>
+          <w:lang w:val="es-US"/>
+        </w:rPr>
+      </w:pPr>
+    </w:p>
+    <w:p>
+      <w:pPr>
+        <w:ind w:left="708"/>
+        <w:rPr>
+          <w:lang w:val="en-US"/>
+        </w:rPr>
+      </w:pPr>
+      <w:r>
+        <w:rPr>
+          <w:lang w:val="en-US"/>
+        </w:rPr>
+        <w:t xml:space="preserve">Link: </w:t>
+      </w:r>
+      <w:hyperlink r:id="rId6" w:history="1">
+        <w:r>
+          <w:rPr>
+            <w:rStyle w:val="Hipervnculo"/>
+            <w:lang w:val="en-US"/>
+          </w:rPr>
+          <w:t>https://www.000webhost.com/cpanel-login?from=panel</w:t>
+        </w:r>
+      </w:hyperlink>
+    </w:p>
+    <w:p>
+      <w:pPr>
+        <w:ind w:left="708"/>
+        <w:rPr>
+          <w:lang w:val="en-US"/>
+        </w:rPr>
+      </w:pPr>
       <w:bookmarkStart w:id="0" w:name="_GoBack"/>
       <w:bookmarkEnd w:id="0"/>
+    </w:p>
+    <w:p>
+      <w:pPr>
+        <w:ind w:left="708"/>
+        <w:rPr>
+          <w:lang w:val="es-US"/>
+        </w:rPr>
+      </w:pPr>
+      <w:r>
+        <w:rPr>
+          <w:lang w:val="es-US"/>
+        </w:rPr>
+        <w:t>Datos para el ingreso a 000webhost.com</w:t>
+      </w:r>
+    </w:p>
+    <w:p>
+      <w:pPr>
+        <w:ind w:left="708"/>
+        <w:rPr>
+          <w:lang w:val="en-US"/>
+        </w:rPr>
+      </w:pPr>
+      <w:r>
+        <w:rPr>
+          <w:lang w:val="en-US"/>
+        </w:rPr>
+        <w:t>email: nemesis.parking@gmail.com</w:t>
+      </w:r>
+    </w:p>
+    <w:p>
+      <w:pPr>
+        <w:ind w:left="708"/>
+        <w:rPr>
+          <w:lang w:val="en-US"/>
+        </w:rPr>
+      </w:pPr>
+      <w:proofErr w:type="spellStart"/>
+      <w:r>
+        <w:rPr>
+          <w:lang w:val="en-US"/>
+        </w:rPr>
+        <w:t>contraseña</w:t>
+      </w:r>
+      <w:proofErr w:type="spellEnd"/>
+      <w:r>
+        <w:rPr>
+          <w:lang w:val="en-US"/>
+        </w:rPr>
+        <w:t>: nemesis2018</w:t>
+      </w:r>
+    </w:p>
+    <w:p>
+      <w:pPr>
+        <w:ind w:left="708"/>
+        <w:rPr>
+          <w:lang w:val="en-US"/>
+        </w:rPr>
+      </w:pPr>
+      <w:r>
+        <w:rPr>
+          <w:lang w:val="en-US"/>
+        </w:rPr>
+        <w:t>--------------------------------------</w:t>
+      </w:r>
+    </w:p>
+    <w:p>
+      <w:pPr>
+        <w:ind w:left="708"/>
+        <w:rPr>
+          <w:lang w:val="en-US"/>
+        </w:rPr>
+      </w:pPr>
+      <w:proofErr w:type="spellStart"/>
+      <w:r>
+        <w:rPr>
+          <w:lang w:val="en-US"/>
+        </w:rPr>
+        <w:t>Datos</w:t>
+      </w:r>
+      <w:proofErr w:type="spellEnd"/>
+      <w:r>
+        <w:rPr>
+          <w:lang w:val="en-US"/>
+        </w:rPr>
+        <w:t xml:space="preserve"> del </w:t>
+      </w:r>
+      <w:proofErr w:type="spellStart"/>
+      <w:r>
+        <w:rPr>
+          <w:lang w:val="en-US"/>
+        </w:rPr>
+        <w:t>sitio</w:t>
+      </w:r>
+      <w:proofErr w:type="spellEnd"/>
+      <w:r>
+        <w:rPr>
+          <w:lang w:val="en-US"/>
+        </w:rPr>
+        <w:t xml:space="preserve"> web</w:t>
+      </w:r>
+    </w:p>
+    <w:p>
+      <w:pPr>
+        <w:ind w:left="708"/>
+        <w:rPr>
+          <w:lang w:val="en-US"/>
+        </w:rPr>
+      </w:pPr>
+      <w:r>
+        <w:rPr>
+          <w:lang w:val="en-US"/>
+        </w:rPr>
+        <w:t>Host Name: files.000webhost.com</w:t>
+      </w:r>
+    </w:p>
+    <w:p>
+      <w:pPr>
+        <w:ind w:left="708"/>
+        <w:rPr>
+          <w:lang w:val="es-US"/>
+        </w:rPr>
+      </w:pPr>
+      <w:proofErr w:type="spellStart"/>
+      <w:proofErr w:type="gramStart"/>
+      <w:r>
+        <w:rPr>
+          <w:lang w:val="es-US"/>
+        </w:rPr>
+        <w:t>UserName</w:t>
+      </w:r>
+      <w:proofErr w:type="spellEnd"/>
+      <w:r>
+        <w:rPr>
+          <w:lang w:val="es-US"/>
+        </w:rPr>
+        <w:t xml:space="preserve"> :</w:t>
+      </w:r>
+      <w:proofErr w:type="gramEnd"/>
+      <w:r>
+        <w:rPr>
+          <w:lang w:val="es-US"/>
+        </w:rPr>
+        <w:t xml:space="preserve"> </w:t>
+      </w:r>
+      <w:proofErr w:type="spellStart"/>
+      <w:r>
+        <w:rPr>
+          <w:lang w:val="es-US"/>
+        </w:rPr>
+        <w:t>aplicacionParqueo</w:t>
+      </w:r>
+      <w:proofErr w:type="spellEnd"/>
+    </w:p>
+    <w:p>
+      <w:pPr>
+        <w:ind w:left="708"/>
+        <w:rPr>
+          <w:lang w:val="es-US"/>
+        </w:rPr>
+      </w:pPr>
+      <w:r>
+        <w:rPr>
+          <w:lang w:val="es-US"/>
+        </w:rPr>
+        <w:t xml:space="preserve">contraseña: </w:t>
+      </w:r>
+      <w:proofErr w:type="spellStart"/>
+      <w:r>
+        <w:rPr>
+          <w:lang w:val="es-US"/>
+        </w:rPr>
+        <w:t>tulbmD</w:t>
+      </w:r>
+      <w:proofErr w:type="spellEnd"/>
+      <w:r>
+        <w:rPr>
+          <w:lang w:val="es-US"/>
+        </w:rPr>
+        <w:t>$@</w:t>
+      </w:r>
+      <w:proofErr w:type="gramStart"/>
+      <w:r>
+        <w:rPr>
+          <w:lang w:val="es-US"/>
+        </w:rPr>
+        <w:t>e)%</w:t>
+      </w:r>
+      <w:proofErr w:type="gramEnd"/>
+      <w:r>
+        <w:rPr>
+          <w:lang w:val="es-US"/>
+        </w:rPr>
+        <w:t>ivp2giXzf</w:t>
+      </w:r>
+    </w:p>
+    <w:p>
+      <w:pPr>
+        <w:ind w:left="708"/>
+        <w:rPr>
+          <w:lang w:val="es-US"/>
+        </w:rPr>
+      </w:pPr>
+      <w:r>
+        <w:rPr>
+          <w:lang w:val="es-US"/>
+        </w:rPr>
+        <w:t>puerto: 21</w:t>
+      </w:r>
+    </w:p>
+    <w:p>
+      <w:pPr>
+        <w:ind w:left="708"/>
+        <w:rPr>
+          <w:lang w:val="es-US"/>
+        </w:rPr>
+      </w:pPr>
+      <w:r>
+        <w:rPr>
+          <w:lang w:val="es-US"/>
+        </w:rPr>
+        <w:t>---------------------------------------</w:t>
+      </w:r>
+    </w:p>
+    <w:p>
+      <w:pPr>
+        <w:ind w:left="708"/>
+        <w:rPr>
+          <w:lang w:val="es-US"/>
+        </w:rPr>
+      </w:pPr>
+      <w:r>
+        <w:rPr>
+          <w:lang w:val="es-US"/>
+        </w:rPr>
+        <w:t>Datos para la base de datos de sito web</w:t>
+      </w:r>
+    </w:p>
+    <w:p>
+      <w:pPr>
+        <w:ind w:left="708"/>
+        <w:rPr>
+          <w:lang w:val="en-US"/>
+        </w:rPr>
+      </w:pPr>
+      <w:r>
+        <w:rPr>
+          <w:lang w:val="en-US"/>
+        </w:rPr>
+        <w:lastRenderedPageBreak/>
+        <w:t>BD NAME: id6761211_bdparqueo</w:t>
+      </w:r>
+    </w:p>
+    <w:p>
+      <w:pPr>
+        <w:ind w:left="708"/>
+        <w:rPr>
+          <w:lang w:val="en-US"/>
+        </w:rPr>
+      </w:pPr>
+      <w:r>
+        <w:rPr>
+          <w:lang w:val="en-US"/>
+        </w:rPr>
+        <w:t>BD USER: id6761211_usernemesis</w:t>
+      </w:r>
+    </w:p>
+    <w:p>
+      <w:pPr>
+        <w:ind w:left="708"/>
+        <w:rPr>
+          <w:lang w:val="en-US"/>
+        </w:rPr>
+      </w:pPr>
+      <w:r>
+        <w:rPr>
+          <w:lang w:val="en-US"/>
+        </w:rPr>
+        <w:t>BD HOST: localhost</w:t>
+      </w:r>
+    </w:p>
+    <w:p>
+      <w:pPr>
+        <w:ind w:left="708"/>
+        <w:rPr>
+          <w:lang w:val="en-US"/>
+        </w:rPr>
+      </w:pPr>
+      <w:r>
+        <w:rPr>
+          <w:lang w:val="en-US"/>
+        </w:rPr>
+        <w:t>BD PASSWORD</w:t>
+      </w:r>
+      <w:r>
+        <w:rPr>
+          <w:lang w:val="en-US"/>
+        </w:rPr>
+        <w:t>: nemesisbase2018</w:t>
+      </w:r>
     </w:p>
     <w:sectPr>
       <w:pgSz w:w="11906" w:h="16838"/>

</xml_diff>

<commit_message>
Datos de la Base de datos
Nuevo host y base de datos dentro de el
</commit_message>
<xml_diff>
--- a/Help.docx
+++ b/Help.docx
@@ -2,20 +2,6 @@
 <file path=word/document.xml><?xml version="1.0" encoding="utf-8"?>
 <w:document xmlns:wpc="http://schemas.microsoft.com/office/word/2010/wordprocessingCanvas" xmlns:cx="http://schemas.microsoft.com/office/drawing/2014/chartex" xmlns:mc="http://schemas.openxmlformats.org/markup-compatibility/2006" xmlns:o="urn:schemas-microsoft-com:office:office" xmlns:r="http://schemas.openxmlformats.org/officeDocument/2006/relationships" xmlns:m="http://schemas.openxmlformats.org/officeDocument/2006/math" xmlns:v="urn:schemas-microsoft-com:vml" xmlns:wp14="http://schemas.microsoft.com/office/word/2010/wordprocessingDrawing" xmlns:wp="http://schemas.openxmlformats.org/drawingml/2006/wordprocessingDrawing" xmlns:w10="urn:schemas-microsoft-com:office:word" xmlns:w="http://schemas.openxmlformats.org/wordprocessingml/2006/main" xmlns:w14="http://schemas.microsoft.com/office/word/2010/wordml" xmlns:w15="http://schemas.microsoft.com/office/word/2012/wordml" xmlns:w16se="http://schemas.microsoft.com/office/word/2015/wordml/symex" xmlns:wpg="http://schemas.microsoft.com/office/word/2010/wordprocessingGroup" xmlns:wpi="http://schemas.microsoft.com/office/word/2010/wordprocessingInk" xmlns:wne="http://schemas.microsoft.com/office/word/2006/wordml" xmlns:wps="http://schemas.microsoft.com/office/word/2010/wordprocessingShape" mc:Ignorable="w14 w15 w16se wp14">
   <w:body>
-    <w:p>
-      <w:pPr>
-        <w:ind w:left="708"/>
-        <w:rPr>
-          <w:lang w:val="es-US"/>
-        </w:rPr>
-      </w:pPr>
-      <w:r>
-        <w:rPr>
-          <w:lang w:val="es-US"/>
-        </w:rPr>
-        <w:t>Servicio De la Aplicacion</w:t>
-      </w:r>
-    </w:p>
     <w:p>
       <w:pPr>
         <w:ind w:left="708"/>
@@ -326,246 +312,43 @@
         <w:rPr>
           <w:lang w:val="es-US"/>
         </w:rPr>
-        <w:t xml:space="preserve">Cancelar </w:t>
-      </w:r>
-      <w:r>
-        <w:rPr>
-          <w:lang w:val="es-US"/>
-        </w:rPr>
-        <w:t>reservación</w:t>
-      </w:r>
-    </w:p>
-    <w:p>
-      <w:pPr>
-        <w:ind w:left="708"/>
-        <w:rPr>
-          <w:lang w:val="es-US"/>
-        </w:rPr>
-      </w:pPr>
-    </w:p>
-    <w:p>
-      <w:pPr>
-        <w:ind w:left="708"/>
-        <w:rPr>
-          <w:lang w:val="es-US"/>
-        </w:rPr>
-      </w:pPr>
-    </w:p>
-    <w:p>
-      <w:pPr>
-        <w:ind w:left="708"/>
-        <w:rPr>
-          <w:lang w:val="es-US"/>
-        </w:rPr>
-      </w:pPr>
-      <w:r>
-        <w:rPr>
-          <w:lang w:val="es-US"/>
-        </w:rPr>
-        <w:t>Aplicación Android</w:t>
-      </w:r>
-    </w:p>
-    <w:p>
-      <w:pPr>
-        <w:ind w:left="708"/>
-        <w:rPr>
-          <w:lang w:val="es-US"/>
-        </w:rPr>
-      </w:pPr>
-      <w:r>
-        <w:rPr>
-          <w:lang w:val="es-US"/>
-        </w:rPr>
-        <w:t>Vistas</w:t>
-      </w:r>
-    </w:p>
-    <w:p>
-      <w:pPr>
-        <w:pStyle w:val="Prrafodelista"/>
-        <w:numPr>
-          <w:ilvl w:val="0"/>
-          <w:numId w:val="1"/>
-        </w:numPr>
-        <w:rPr>
-          <w:highlight w:val="yellow"/>
-          <w:lang w:val="es-US"/>
-        </w:rPr>
-      </w:pPr>
-      <w:r>
-        <w:rPr>
-          <w:highlight w:val="yellow"/>
-          <w:lang w:val="es-US"/>
-        </w:rPr>
-        <w:t>Login</w:t>
-      </w:r>
-    </w:p>
-    <w:p>
-      <w:pPr>
-        <w:pStyle w:val="Prrafodelista"/>
-        <w:numPr>
-          <w:ilvl w:val="0"/>
-          <w:numId w:val="1"/>
-        </w:numPr>
-        <w:rPr>
-          <w:highlight w:val="yellow"/>
-          <w:lang w:val="es-US"/>
-        </w:rPr>
-      </w:pPr>
-      <w:r>
-        <w:rPr>
-          <w:highlight w:val="yellow"/>
-          <w:lang w:val="es-US"/>
-        </w:rPr>
-        <w:t>Ingreso Reservación</w:t>
-      </w:r>
-    </w:p>
-    <w:p>
-      <w:pPr>
-        <w:pStyle w:val="Prrafodelista"/>
-        <w:numPr>
-          <w:ilvl w:val="0"/>
-          <w:numId w:val="1"/>
-        </w:numPr>
-        <w:rPr>
-          <w:highlight w:val="yellow"/>
-          <w:lang w:val="es-US"/>
-        </w:rPr>
-      </w:pPr>
-      <w:r>
-        <w:rPr>
-          <w:highlight w:val="yellow"/>
-          <w:lang w:val="es-US"/>
-        </w:rPr>
-        <w:t>Ingreso plaza</w:t>
-      </w:r>
-    </w:p>
-    <w:p>
-      <w:pPr>
-        <w:pStyle w:val="Prrafodelista"/>
-        <w:numPr>
-          <w:ilvl w:val="0"/>
-          <w:numId w:val="1"/>
-        </w:numPr>
-        <w:rPr>
-          <w:highlight w:val="yellow"/>
-          <w:lang w:val="es-US"/>
-        </w:rPr>
-      </w:pPr>
-      <w:r>
-        <w:rPr>
-          <w:highlight w:val="yellow"/>
-          <w:lang w:val="es-US"/>
-        </w:rPr>
-        <w:t>Ingreso Parqueadero</w:t>
-      </w:r>
-    </w:p>
-    <w:p>
-      <w:pPr>
-        <w:ind w:left="708"/>
-        <w:rPr>
-          <w:lang w:val="es-US"/>
-        </w:rPr>
-      </w:pPr>
-      <w:r>
-        <w:rPr>
-          <w:lang w:val="es-US"/>
-        </w:rPr>
-        <w:t>Codigo</w:t>
-      </w:r>
-    </w:p>
-    <w:p>
-      <w:pPr>
-        <w:pStyle w:val="Prrafodelista"/>
-        <w:numPr>
-          <w:ilvl w:val="0"/>
-          <w:numId w:val="1"/>
-        </w:numPr>
-        <w:rPr>
-          <w:highlight w:val="yellow"/>
-          <w:lang w:val="es-US"/>
-        </w:rPr>
-      </w:pPr>
-      <w:r>
-        <w:rPr>
-          <w:highlight w:val="yellow"/>
-          <w:lang w:val="es-US"/>
-        </w:rPr>
-        <w:t>g</w:t>
-      </w:r>
-      <w:bookmarkStart w:id="0" w:name="_GoBack"/>
-      <w:bookmarkEnd w:id="0"/>
-      <w:r>
-        <w:rPr>
-          <w:highlight w:val="yellow"/>
-          <w:lang w:val="es-US"/>
-        </w:rPr>
-        <w:t>Maps</w:t>
-      </w:r>
-    </w:p>
-    <w:p>
-      <w:pPr>
-        <w:pStyle w:val="Prrafodelista"/>
-        <w:numPr>
-          <w:ilvl w:val="0"/>
-          <w:numId w:val="1"/>
-        </w:numPr>
-        <w:rPr>
-          <w:highlight w:val="yellow"/>
-          <w:lang w:val="es-US"/>
-        </w:rPr>
-      </w:pPr>
-      <w:r>
-        <w:rPr>
-          <w:highlight w:val="yellow"/>
-          <w:lang w:val="es-US"/>
-        </w:rPr>
-        <w:t>Geolocalización</w:t>
-      </w:r>
-    </w:p>
-    <w:p>
-      <w:pPr>
-        <w:pStyle w:val="Prrafodelista"/>
-        <w:numPr>
-          <w:ilvl w:val="0"/>
-          <w:numId w:val="1"/>
-        </w:numPr>
-        <w:rPr>
-          <w:highlight w:val="yellow"/>
-          <w:lang w:val="es-US"/>
-        </w:rPr>
-      </w:pPr>
-      <w:r>
-        <w:rPr>
-          <w:highlight w:val="yellow"/>
-          <w:lang w:val="es-US"/>
-        </w:rPr>
-        <w:t>Login Facebook</w:t>
-      </w:r>
-    </w:p>
-    <w:p>
-      <w:pPr>
-        <w:pStyle w:val="Prrafodelista"/>
-        <w:numPr>
-          <w:ilvl w:val="0"/>
-          <w:numId w:val="1"/>
-        </w:numPr>
-        <w:rPr>
-          <w:lang w:val="es-US"/>
-        </w:rPr>
-      </w:pPr>
-    </w:p>
-    <w:p>
-      <w:pPr>
-        <w:ind w:left="708"/>
-        <w:rPr>
-          <w:lang w:val="es-US"/>
-        </w:rPr>
-      </w:pPr>
-      <w:r>
-        <w:rPr>
-          <w:lang w:val="es-US"/>
-        </w:rPr>
-        <w:t>Añadir Campo Estado en tabla Vehiculo en la base de datos para eliminar.</w:t>
+        <w:t>Cancelar reservacion</w:t>
+      </w:r>
+    </w:p>
+    <w:p>
+      <w:pPr>
+        <w:ind w:left="708"/>
+        <w:rPr>
+          <w:lang w:val="es-US"/>
+        </w:rPr>
+      </w:pPr>
+    </w:p>
+    <w:p>
+      <w:pPr>
+        <w:ind w:left="708"/>
+        <w:rPr>
+          <w:lang w:val="es-US"/>
+        </w:rPr>
+      </w:pPr>
+      <w:r>
+        <w:rPr>
+          <w:lang w:val="es-US"/>
+        </w:rPr>
+        <w:t xml:space="preserve">Añadir Campo Estado en tabla </w:t>
+      </w:r>
+      <w:proofErr w:type="spellStart"/>
+      <w:r>
+        <w:rPr>
+          <w:lang w:val="es-US"/>
+        </w:rPr>
+        <w:t>Vehiculo</w:t>
+      </w:r>
+      <w:proofErr w:type="spellEnd"/>
+      <w:r>
+        <w:rPr>
+          <w:lang w:val="es-US"/>
+        </w:rPr>
+        <w:t xml:space="preserve"> en la base de datos para eliminar.</w:t>
       </w:r>
     </w:p>
     <w:p>
@@ -663,176 +446,269 @@
         <w:rPr>
           <w:lang w:val="es-US"/>
         </w:rPr>
+        <w:t>Datos para el ingreso a 000webhost.com</w:t>
+      </w:r>
+    </w:p>
+    <w:p>
+      <w:pPr>
+        <w:ind w:left="708"/>
+        <w:rPr>
+          <w:lang w:val="en-US"/>
+        </w:rPr>
+      </w:pPr>
+      <w:r>
+        <w:rPr>
+          <w:lang w:val="en-US"/>
+        </w:rPr>
+        <w:t>email: nemesis.parking@gmail.com</w:t>
+      </w:r>
+    </w:p>
+    <w:p>
+      <w:pPr>
+        <w:ind w:left="708"/>
+        <w:rPr>
+          <w:lang w:val="en-US"/>
+        </w:rPr>
+      </w:pPr>
+      <w:proofErr w:type="spellStart"/>
+      <w:r>
+        <w:rPr>
+          <w:lang w:val="en-US"/>
+        </w:rPr>
+        <w:t>contraseña</w:t>
+      </w:r>
+      <w:proofErr w:type="spellEnd"/>
+      <w:r>
+        <w:rPr>
+          <w:lang w:val="en-US"/>
+        </w:rPr>
+        <w:t>: nemesis2018</w:t>
+      </w:r>
+    </w:p>
+    <w:p>
+      <w:pPr>
+        <w:ind w:left="708"/>
+        <w:rPr>
+          <w:lang w:val="en-US"/>
+        </w:rPr>
+      </w:pPr>
+      <w:r>
+        <w:rPr>
+          <w:lang w:val="en-US"/>
+        </w:rPr>
+        <w:t>--------------------------------------</w:t>
+      </w:r>
+    </w:p>
+    <w:p>
+      <w:pPr>
+        <w:ind w:left="708"/>
+        <w:rPr>
+          <w:lang w:val="en-US"/>
+        </w:rPr>
+      </w:pPr>
+      <w:proofErr w:type="spellStart"/>
+      <w:r>
+        <w:rPr>
+          <w:lang w:val="en-US"/>
+        </w:rPr>
+        <w:t>Datos</w:t>
+      </w:r>
+      <w:proofErr w:type="spellEnd"/>
+      <w:r>
+        <w:rPr>
+          <w:lang w:val="en-US"/>
+        </w:rPr>
+        <w:t xml:space="preserve"> del </w:t>
+      </w:r>
+      <w:proofErr w:type="spellStart"/>
+      <w:r>
+        <w:rPr>
+          <w:lang w:val="en-US"/>
+        </w:rPr>
+        <w:t>sitio</w:t>
+      </w:r>
+      <w:proofErr w:type="spellEnd"/>
+      <w:r>
+        <w:rPr>
+          <w:lang w:val="en-US"/>
+        </w:rPr>
+        <w:t xml:space="preserve"> web</w:t>
+      </w:r>
+    </w:p>
+    <w:p>
+      <w:pPr>
+        <w:ind w:left="708"/>
+        <w:rPr>
+          <w:lang w:val="en-US"/>
+        </w:rPr>
+      </w:pPr>
+      <w:r>
+        <w:rPr>
+          <w:lang w:val="en-US"/>
+        </w:rPr>
+        <w:t>Host Name: files.000webhost.com</w:t>
+      </w:r>
+    </w:p>
+    <w:p>
+      <w:pPr>
+        <w:ind w:left="708"/>
+        <w:rPr>
+          <w:lang w:val="es-US"/>
+        </w:rPr>
+      </w:pPr>
+      <w:proofErr w:type="spellStart"/>
+      <w:proofErr w:type="gramStart"/>
+      <w:r>
+        <w:rPr>
+          <w:lang w:val="es-US"/>
+        </w:rPr>
+        <w:t>UserName</w:t>
+      </w:r>
+      <w:proofErr w:type="spellEnd"/>
+      <w:r>
+        <w:rPr>
+          <w:lang w:val="es-US"/>
+        </w:rPr>
+        <w:t xml:space="preserve"> :</w:t>
+      </w:r>
+      <w:proofErr w:type="gramEnd"/>
+      <w:r>
+        <w:rPr>
+          <w:lang w:val="es-US"/>
+        </w:rPr>
+        <w:t xml:space="preserve"> </w:t>
+      </w:r>
+      <w:proofErr w:type="spellStart"/>
+      <w:r>
+        <w:rPr>
+          <w:lang w:val="es-US"/>
+        </w:rPr>
+        <w:t>p</w:t>
+      </w:r>
+      <w:r>
+        <w:rPr>
+          <w:lang w:val="es-US"/>
+        </w:rPr>
+        <w:t>arqueo</w:t>
+      </w:r>
+      <w:r>
+        <w:rPr>
+          <w:lang w:val="es-US"/>
+        </w:rPr>
+        <w:t>App</w:t>
+      </w:r>
+      <w:proofErr w:type="spellEnd"/>
+    </w:p>
+    <w:p>
+      <w:pPr>
+        <w:ind w:left="708"/>
+        <w:rPr>
+          <w:lang w:val="es-US"/>
+        </w:rPr>
+      </w:pPr>
+      <w:r>
+        <w:rPr>
+          <w:lang w:val="es-US"/>
+        </w:rPr>
+        <w:t xml:space="preserve">contraseña: </w:t>
+      </w:r>
+      <w:r>
+        <w:rPr>
+          <w:lang w:val="es-US"/>
+        </w:rPr>
+        <w:t>u^PI7hJjb7Z$EAR#yR4t</w:t>
+      </w:r>
+    </w:p>
+    <w:p>
+      <w:pPr>
+        <w:ind w:left="708"/>
+        <w:rPr>
+          <w:lang w:val="es-US"/>
+        </w:rPr>
+      </w:pPr>
+      <w:r>
+        <w:rPr>
+          <w:lang w:val="es-US"/>
+        </w:rPr>
+        <w:t>puerto: 21</w:t>
+      </w:r>
+    </w:p>
+    <w:p>
+      <w:pPr>
+        <w:ind w:left="708"/>
+        <w:rPr>
+          <w:lang w:val="es-US"/>
+        </w:rPr>
+      </w:pPr>
+      <w:r>
+        <w:rPr>
+          <w:lang w:val="es-US"/>
+        </w:rPr>
+        <w:t>---------------------------------------</w:t>
+      </w:r>
+    </w:p>
+    <w:p>
+      <w:pPr>
+        <w:ind w:left="708"/>
+        <w:rPr>
+          <w:lang w:val="es-US"/>
+        </w:rPr>
+      </w:pPr>
+      <w:r>
+        <w:rPr>
+          <w:lang w:val="es-US"/>
+        </w:rPr>
+        <w:t>Datos para la base de datos de sito web</w:t>
+      </w:r>
+    </w:p>
+    <w:p>
+      <w:pPr>
+        <w:ind w:left="708"/>
+        <w:rPr>
+          <w:lang w:val="en-US"/>
+        </w:rPr>
+      </w:pPr>
+      <w:r>
+        <w:rPr>
+          <w:lang w:val="en-US"/>
+        </w:rPr>
         <w:lastRenderedPageBreak/>
-        <w:t>Datos para el ingreso a 000webhost.com</w:t>
-      </w:r>
-    </w:p>
-    <w:p>
-      <w:pPr>
-        <w:ind w:left="708"/>
-        <w:rPr>
-          <w:lang w:val="en-US"/>
-        </w:rPr>
-      </w:pPr>
-      <w:r>
-        <w:rPr>
-          <w:lang w:val="en-US"/>
-        </w:rPr>
-        <w:t>email: nemesis.parking@gmail.com</w:t>
-      </w:r>
-    </w:p>
-    <w:p>
-      <w:pPr>
-        <w:ind w:left="708"/>
-        <w:rPr>
-          <w:lang w:val="en-US"/>
-        </w:rPr>
-      </w:pPr>
-      <w:r>
-        <w:rPr>
-          <w:lang w:val="en-US"/>
-        </w:rPr>
-        <w:t>contraseña: nemesis2018</w:t>
-      </w:r>
-    </w:p>
-    <w:p>
-      <w:pPr>
-        <w:ind w:left="708"/>
-        <w:rPr>
-          <w:lang w:val="en-US"/>
-        </w:rPr>
-      </w:pPr>
-      <w:r>
-        <w:rPr>
-          <w:lang w:val="en-US"/>
-        </w:rPr>
-        <w:t>--------------------------------------</w:t>
-      </w:r>
-    </w:p>
-    <w:p>
-      <w:pPr>
-        <w:ind w:left="708"/>
-        <w:rPr>
-          <w:lang w:val="en-US"/>
-        </w:rPr>
-      </w:pPr>
-      <w:r>
-        <w:rPr>
-          <w:lang w:val="en-US"/>
-        </w:rPr>
-        <w:t>Datos del sitio web</w:t>
-      </w:r>
-    </w:p>
-    <w:p>
-      <w:pPr>
-        <w:ind w:left="708"/>
-        <w:rPr>
-          <w:lang w:val="en-US"/>
-        </w:rPr>
-      </w:pPr>
-      <w:r>
-        <w:rPr>
-          <w:lang w:val="en-US"/>
-        </w:rPr>
-        <w:t>Host Name: files.000webhost.com</w:t>
-      </w:r>
-    </w:p>
-    <w:p>
-      <w:pPr>
-        <w:ind w:left="708"/>
-        <w:rPr>
-          <w:lang w:val="es-US"/>
-        </w:rPr>
-      </w:pPr>
-      <w:r>
-        <w:rPr>
-          <w:lang w:val="es-US"/>
-        </w:rPr>
-        <w:t>UserName : aplicacionParqueo</w:t>
-      </w:r>
-    </w:p>
-    <w:p>
-      <w:pPr>
-        <w:ind w:left="708"/>
-        <w:rPr>
-          <w:lang w:val="es-US"/>
-        </w:rPr>
-      </w:pPr>
-      <w:r>
-        <w:rPr>
-          <w:lang w:val="es-US"/>
-        </w:rPr>
-        <w:t>contraseña: tulbmD$@e)%ivp2giXzf</w:t>
-      </w:r>
-    </w:p>
-    <w:p>
-      <w:pPr>
-        <w:ind w:left="708"/>
-        <w:rPr>
-          <w:lang w:val="es-US"/>
-        </w:rPr>
-      </w:pPr>
-      <w:r>
-        <w:rPr>
-          <w:lang w:val="es-US"/>
-        </w:rPr>
-        <w:t>puerto: 21</w:t>
-      </w:r>
-    </w:p>
-    <w:p>
-      <w:pPr>
-        <w:ind w:left="708"/>
-        <w:rPr>
-          <w:lang w:val="es-US"/>
-        </w:rPr>
-      </w:pPr>
-      <w:r>
-        <w:rPr>
-          <w:lang w:val="es-US"/>
-        </w:rPr>
-        <w:t>---------------------------------------</w:t>
-      </w:r>
-    </w:p>
-    <w:p>
-      <w:pPr>
-        <w:ind w:left="708"/>
-        <w:rPr>
-          <w:lang w:val="es-US"/>
-        </w:rPr>
-      </w:pPr>
-      <w:r>
-        <w:rPr>
-          <w:lang w:val="es-US"/>
-        </w:rPr>
-        <w:t>Datos para la base de datos de sito web</w:t>
-      </w:r>
-    </w:p>
-    <w:p>
-      <w:pPr>
-        <w:ind w:left="708"/>
-        <w:rPr>
-          <w:lang w:val="en-US"/>
-        </w:rPr>
-      </w:pPr>
-      <w:r>
-        <w:rPr>
-          <w:lang w:val="en-US"/>
-        </w:rPr>
-        <w:t>BD NAME: id6761211_bdparqueo</w:t>
-      </w:r>
-    </w:p>
-    <w:p>
-      <w:pPr>
-        <w:ind w:left="708"/>
-        <w:rPr>
-          <w:lang w:val="en-US"/>
-        </w:rPr>
-      </w:pPr>
-      <w:r>
-        <w:rPr>
-          <w:lang w:val="en-US"/>
-        </w:rPr>
-        <w:t>BD USER: id6761211_usernemesis</w:t>
+        <w:t xml:space="preserve">BD NAME: </w:t>
+      </w:r>
+      <w:r>
+        <w:rPr>
+          <w:rFonts w:ascii="Arial" w:hAnsi="Arial" w:cs="Arial"/>
+          <w:color w:val="282828"/>
+          <w:sz w:val="21"/>
+          <w:szCs w:val="21"/>
+          <w:shd w:val="clear" w:color="auto" w:fill="F9F9F9"/>
+          <w:lang w:val="en-US"/>
+        </w:rPr>
+        <w:t>id6824554_id6761211_bdparqueo</w:t>
+      </w:r>
+    </w:p>
+    <w:p>
+      <w:pPr>
+        <w:ind w:left="708"/>
+        <w:rPr>
+          <w:lang w:val="en-US"/>
+        </w:rPr>
+      </w:pPr>
+      <w:r>
+        <w:rPr>
+          <w:lang w:val="en-US"/>
+        </w:rPr>
+        <w:t xml:space="preserve">BD USER: </w:t>
+      </w:r>
+      <w:r>
+        <w:rPr>
+          <w:rFonts w:ascii="Arial" w:hAnsi="Arial" w:cs="Arial"/>
+          <w:color w:val="282828"/>
+          <w:sz w:val="21"/>
+          <w:szCs w:val="21"/>
+          <w:shd w:val="clear" w:color="auto" w:fill="F9F9F9"/>
+        </w:rPr>
+        <w:t>id6824554_id6761211_usernemesis</w:t>
       </w:r>
     </w:p>
     <w:p>
@@ -862,6 +738,8 @@
         </w:rPr>
         <w:t>BD PASSWORD: nemesisbase2018</w:t>
       </w:r>
+      <w:bookmarkStart w:id="0" w:name="_GoBack"/>
+      <w:bookmarkEnd w:id="0"/>
     </w:p>
     <w:sectPr>
       <w:pgSz w:w="11906" w:h="16838"/>

</xml_diff>

<commit_message>
Correcion de errores y comentada de clases
- Correcion de errores como el de agregar plaza al parqueadero deseado
- Al llamar listar reservacion desde barra lateral ejecuta listarreservacionE antes listarReservacionU, puesto asi para poder eliminar reservacion de una forma mas comoda
- Recuperacion y adicion de comentarios en clases. Ver archivo help
</commit_message>
<xml_diff>
--- a/Help.docx
+++ b/Help.docx
@@ -1,6 +1,6 @@
 
 <file path=word/document.xml><?xml version="1.0" encoding="utf-8"?>
-<w:document xmlns:wpc="http://schemas.microsoft.com/office/word/2010/wordprocessingCanvas" xmlns:cx="http://schemas.microsoft.com/office/drawing/2014/chartex" xmlns:mc="http://schemas.openxmlformats.org/markup-compatibility/2006" xmlns:o="urn:schemas-microsoft-com:office:office" xmlns:r="http://schemas.openxmlformats.org/officeDocument/2006/relationships" xmlns:m="http://schemas.openxmlformats.org/officeDocument/2006/math" xmlns:v="urn:schemas-microsoft-com:vml" xmlns:wp14="http://schemas.microsoft.com/office/word/2010/wordprocessingDrawing" xmlns:wp="http://schemas.openxmlformats.org/drawingml/2006/wordprocessingDrawing" xmlns:w10="urn:schemas-microsoft-com:office:word" xmlns:w="http://schemas.openxmlformats.org/wordprocessingml/2006/main" xmlns:w14="http://schemas.microsoft.com/office/word/2010/wordml" xmlns:w15="http://schemas.microsoft.com/office/word/2012/wordml" xmlns:w16se="http://schemas.microsoft.com/office/word/2015/wordml/symex" xmlns:wpg="http://schemas.microsoft.com/office/word/2010/wordprocessingGroup" xmlns:wpi="http://schemas.microsoft.com/office/word/2010/wordprocessingInk" xmlns:wne="http://schemas.microsoft.com/office/word/2006/wordml" xmlns:wps="http://schemas.microsoft.com/office/word/2010/wordprocessingShape" mc:Ignorable="w14 w15 w16se wp14">
+<w:document xmlns:wpc="http://schemas.microsoft.com/office/word/2010/wordprocessingCanvas" xmlns:mc="http://schemas.openxmlformats.org/markup-compatibility/2006" xmlns:o="urn:schemas-microsoft-com:office:office" xmlns:r="http://schemas.openxmlformats.org/officeDocument/2006/relationships" xmlns:m="http://schemas.openxmlformats.org/officeDocument/2006/math" xmlns:v="urn:schemas-microsoft-com:vml" xmlns:wp14="http://schemas.microsoft.com/office/word/2010/wordprocessingDrawing" xmlns:wp="http://schemas.openxmlformats.org/drawingml/2006/wordprocessingDrawing" xmlns:w10="urn:schemas-microsoft-com:office:word" xmlns:w="http://schemas.openxmlformats.org/wordprocessingml/2006/main" xmlns:w14="http://schemas.microsoft.com/office/word/2010/wordml" xmlns:w15="http://schemas.microsoft.com/office/word/2012/wordml" xmlns:wpg="http://schemas.microsoft.com/office/word/2010/wordprocessingGroup" xmlns:wpi="http://schemas.microsoft.com/office/word/2010/wordprocessingInk" xmlns:wne="http://schemas.microsoft.com/office/word/2006/wordml" xmlns:wps="http://schemas.microsoft.com/office/word/2010/wordprocessingShape" mc:Ignorable="w14 w15 wp14">
   <w:body>
     <w:p>
       <w:pPr>
@@ -738,8 +738,987 @@
         </w:rPr>
         <w:t>BD PASSWORD: nemesisbase2018</w:t>
       </w:r>
+    </w:p>
+    <w:p>
+      <w:pPr>
+        <w:ind w:left="708"/>
+        <w:rPr>
+          <w:lang w:val="en-US"/>
+        </w:rPr>
+      </w:pPr>
+      <w:r>
+        <w:rPr>
+          <w:lang w:val="en-US"/>
+        </w:rPr>
+        <w:t>/////////////////////////////////////////////////////////////////////////////////////</w:t>
+      </w:r>
+    </w:p>
+    <w:p>
+      <w:pPr>
+        <w:ind w:left="708"/>
+        <w:rPr>
+          <w:b/>
+          <w:sz w:val="32"/>
+          <w:lang w:val="en-US"/>
+        </w:rPr>
+      </w:pPr>
+      <w:proofErr w:type="spellStart"/>
+      <w:r>
+        <w:rPr>
+          <w:b/>
+          <w:sz w:val="32"/>
+          <w:lang w:val="en-US"/>
+        </w:rPr>
+        <w:t>Comentado</w:t>
+      </w:r>
+      <w:proofErr w:type="spellEnd"/>
+      <w:r>
+        <w:rPr>
+          <w:b/>
+          <w:sz w:val="32"/>
+          <w:lang w:val="en-US"/>
+        </w:rPr>
+        <w:t xml:space="preserve"> </w:t>
+      </w:r>
+      <w:proofErr w:type="spellStart"/>
+      <w:r>
+        <w:rPr>
+          <w:b/>
+          <w:sz w:val="32"/>
+          <w:lang w:val="en-US"/>
+        </w:rPr>
+        <w:t>codigo</w:t>
+      </w:r>
+      <w:proofErr w:type="spellEnd"/>
+      <w:r>
+        <w:rPr>
+          <w:b/>
+          <w:sz w:val="32"/>
+          <w:lang w:val="en-US"/>
+        </w:rPr>
+        <w:t xml:space="preserve"> Android</w:t>
+      </w:r>
+    </w:p>
+    <w:p>
+      <w:pPr>
+        <w:ind w:left="708"/>
+        <w:rPr>
+          <w:lang w:val="en-US"/>
+        </w:rPr>
+      </w:pPr>
+      <w:proofErr w:type="spellStart"/>
+      <w:r>
+        <w:rPr>
+          <w:highlight w:val="green"/>
+          <w:lang w:val="en-US"/>
+        </w:rPr>
+        <w:t>Administrador</w:t>
+      </w:r>
+      <w:proofErr w:type="spellEnd"/>
+      <w:r>
+        <w:rPr>
+          <w:highlight w:val="green"/>
+          <w:lang w:val="en-US"/>
+        </w:rPr>
+        <w:t xml:space="preserve"> activity</w:t>
+      </w:r>
+    </w:p>
+    <w:p>
+      <w:pPr>
+        <w:ind w:left="708"/>
+        <w:rPr>
+          <w:lang w:val="en-US"/>
+        </w:rPr>
+      </w:pPr>
+      <w:proofErr w:type="spellStart"/>
+      <w:r>
+        <w:rPr>
+          <w:highlight w:val="red"/>
+          <w:lang w:val="en-US"/>
+        </w:rPr>
+        <w:t>Detalles</w:t>
+      </w:r>
+      <w:proofErr w:type="spellEnd"/>
+      <w:r>
+        <w:rPr>
+          <w:highlight w:val="red"/>
+          <w:lang w:val="en-US"/>
+        </w:rPr>
+        <w:t xml:space="preserve"> </w:t>
+      </w:r>
+      <w:proofErr w:type="spellStart"/>
+      <w:r>
+        <w:rPr>
+          <w:highlight w:val="red"/>
+          <w:lang w:val="en-US"/>
+        </w:rPr>
+        <w:t>parqueo</w:t>
+      </w:r>
+      <w:proofErr w:type="spellEnd"/>
+    </w:p>
+    <w:p>
+      <w:pPr>
+        <w:ind w:left="708"/>
+        <w:rPr>
+          <w:lang w:val="en-US"/>
+        </w:rPr>
+      </w:pPr>
+      <w:proofErr w:type="spellStart"/>
+      <w:r>
+        <w:rPr>
+          <w:highlight w:val="green"/>
+          <w:lang w:val="en-US"/>
+        </w:rPr>
+        <w:t>Ingresar</w:t>
+      </w:r>
+      <w:proofErr w:type="spellEnd"/>
+      <w:r>
+        <w:rPr>
+          <w:highlight w:val="green"/>
+          <w:lang w:val="en-US"/>
+        </w:rPr>
+        <w:t xml:space="preserve"> </w:t>
+      </w:r>
+      <w:proofErr w:type="spellStart"/>
+      <w:r>
+        <w:rPr>
+          <w:highlight w:val="green"/>
+          <w:lang w:val="en-US"/>
+        </w:rPr>
+        <w:t>Vehiculo</w:t>
+      </w:r>
+      <w:proofErr w:type="spellEnd"/>
+    </w:p>
+    <w:p>
+      <w:pPr>
+        <w:ind w:left="708"/>
+        <w:rPr>
+          <w:lang w:val="en-US"/>
+        </w:rPr>
+      </w:pPr>
+      <w:proofErr w:type="spellStart"/>
+      <w:r>
+        <w:rPr>
+          <w:highlight w:val="red"/>
+          <w:lang w:val="en-US"/>
+        </w:rPr>
+        <w:t>Listar</w:t>
+      </w:r>
+      <w:proofErr w:type="spellEnd"/>
+      <w:r>
+        <w:rPr>
+          <w:highlight w:val="red"/>
+          <w:lang w:val="en-US"/>
+        </w:rPr>
+        <w:t xml:space="preserve"> Activity</w:t>
+      </w:r>
+    </w:p>
+    <w:p>
+      <w:pPr>
+        <w:ind w:left="708"/>
+        <w:rPr>
+          <w:lang w:val="en-US"/>
+        </w:rPr>
+      </w:pPr>
+      <w:proofErr w:type="spellStart"/>
+      <w:r>
+        <w:rPr>
+          <w:highlight w:val="red"/>
+          <w:lang w:val="en-US"/>
+        </w:rPr>
+        <w:t>Listar</w:t>
+      </w:r>
+      <w:proofErr w:type="spellEnd"/>
+      <w:r>
+        <w:rPr>
+          <w:highlight w:val="red"/>
+          <w:lang w:val="en-US"/>
+        </w:rPr>
+        <w:t xml:space="preserve"> </w:t>
+      </w:r>
+      <w:proofErr w:type="spellStart"/>
+      <w:r>
+        <w:rPr>
+          <w:highlight w:val="red"/>
+          <w:lang w:val="en-US"/>
+        </w:rPr>
+        <w:t>ReservacionE</w:t>
+      </w:r>
+      <w:proofErr w:type="spellEnd"/>
+    </w:p>
+    <w:p>
+      <w:pPr>
+        <w:ind w:left="708"/>
+        <w:rPr>
+          <w:lang w:val="en-US"/>
+        </w:rPr>
+      </w:pPr>
+      <w:proofErr w:type="spellStart"/>
+      <w:r>
+        <w:rPr>
+          <w:highlight w:val="red"/>
+          <w:lang w:val="en-US"/>
+        </w:rPr>
+        <w:t>Listar</w:t>
+      </w:r>
+      <w:proofErr w:type="spellEnd"/>
+      <w:r>
+        <w:rPr>
+          <w:highlight w:val="red"/>
+          <w:lang w:val="en-US"/>
+        </w:rPr>
+        <w:t xml:space="preserve"> </w:t>
+      </w:r>
+      <w:proofErr w:type="spellStart"/>
+      <w:r>
+        <w:rPr>
+          <w:highlight w:val="red"/>
+          <w:lang w:val="en-US"/>
+        </w:rPr>
+        <w:t>ReservacionP</w:t>
+      </w:r>
+      <w:proofErr w:type="spellEnd"/>
+    </w:p>
+    <w:p>
+      <w:pPr>
+        <w:ind w:left="708"/>
+        <w:rPr>
+          <w:lang w:val="en-US"/>
+        </w:rPr>
+      </w:pPr>
+      <w:proofErr w:type="spellStart"/>
+      <w:r>
+        <w:rPr>
+          <w:highlight w:val="red"/>
+          <w:lang w:val="en-US"/>
+        </w:rPr>
+        <w:t>Listar</w:t>
+      </w:r>
+      <w:proofErr w:type="spellEnd"/>
+      <w:r>
+        <w:rPr>
+          <w:highlight w:val="red"/>
+          <w:lang w:val="en-US"/>
+        </w:rPr>
+        <w:t xml:space="preserve"> </w:t>
+      </w:r>
+      <w:proofErr w:type="spellStart"/>
+      <w:r>
+        <w:rPr>
+          <w:highlight w:val="red"/>
+          <w:lang w:val="en-US"/>
+        </w:rPr>
+        <w:t>ReservacionU</w:t>
+      </w:r>
+      <w:proofErr w:type="spellEnd"/>
+    </w:p>
+    <w:p>
+      <w:pPr>
+        <w:ind w:left="708"/>
+        <w:rPr>
+          <w:lang w:val="en-US"/>
+        </w:rPr>
+      </w:pPr>
+      <w:proofErr w:type="spellStart"/>
+      <w:r>
+        <w:rPr>
+          <w:highlight w:val="red"/>
+          <w:lang w:val="en-US"/>
+        </w:rPr>
+        <w:t>Listar</w:t>
+      </w:r>
+      <w:proofErr w:type="spellEnd"/>
+      <w:r>
+        <w:rPr>
+          <w:highlight w:val="red"/>
+          <w:lang w:val="en-US"/>
+        </w:rPr>
+        <w:t xml:space="preserve"> </w:t>
+      </w:r>
+      <w:proofErr w:type="spellStart"/>
+      <w:r>
+        <w:rPr>
+          <w:highlight w:val="red"/>
+          <w:lang w:val="en-US"/>
+        </w:rPr>
+        <w:t>VehiculoU</w:t>
+      </w:r>
+      <w:proofErr w:type="spellEnd"/>
+    </w:p>
+    <w:p>
+      <w:pPr>
+        <w:ind w:left="708"/>
+        <w:rPr>
+          <w:lang w:val="en-US"/>
+        </w:rPr>
+      </w:pPr>
+      <w:r>
+        <w:rPr>
+          <w:highlight w:val="red"/>
+          <w:lang w:val="en-US"/>
+        </w:rPr>
+        <w:t>Login Activity</w:t>
+      </w:r>
+    </w:p>
+    <w:p>
+      <w:pPr>
+        <w:ind w:left="708"/>
+        <w:rPr>
+          <w:lang w:val="en-US"/>
+        </w:rPr>
+      </w:pPr>
+      <w:r>
+        <w:rPr>
+          <w:highlight w:val="red"/>
+          <w:lang w:val="en-US"/>
+        </w:rPr>
+        <w:t xml:space="preserve">Login </w:t>
+      </w:r>
+      <w:proofErr w:type="spellStart"/>
+      <w:r>
+        <w:rPr>
+          <w:highlight w:val="red"/>
+          <w:lang w:val="en-US"/>
+        </w:rPr>
+        <w:t>Administrador</w:t>
+      </w:r>
+      <w:proofErr w:type="spellEnd"/>
+    </w:p>
+    <w:p>
+      <w:pPr>
+        <w:ind w:left="708"/>
+        <w:rPr>
+          <w:lang w:val="en-US"/>
+        </w:rPr>
+      </w:pPr>
+      <w:r>
+        <w:rPr>
+          <w:highlight w:val="green"/>
+          <w:lang w:val="en-US"/>
+        </w:rPr>
+        <w:t>Maps Activity</w:t>
+      </w:r>
+    </w:p>
+    <w:p>
+      <w:pPr>
+        <w:ind w:left="708"/>
+        <w:rPr>
+          <w:lang w:val="en-US"/>
+        </w:rPr>
+      </w:pPr>
+      <w:proofErr w:type="spellStart"/>
+      <w:r>
+        <w:rPr>
+          <w:highlight w:val="green"/>
+          <w:lang w:val="en-US"/>
+        </w:rPr>
+        <w:t>Parqueadero</w:t>
+      </w:r>
+      <w:proofErr w:type="spellEnd"/>
+      <w:r>
+        <w:rPr>
+          <w:highlight w:val="green"/>
+          <w:lang w:val="en-US"/>
+        </w:rPr>
+        <w:t xml:space="preserve"> Add</w:t>
+      </w:r>
+    </w:p>
+    <w:p>
+      <w:pPr>
+        <w:ind w:left="708"/>
+        <w:rPr>
+          <w:lang w:val="en-US"/>
+        </w:rPr>
+      </w:pPr>
+      <w:proofErr w:type="spellStart"/>
+      <w:r>
+        <w:rPr>
+          <w:highlight w:val="red"/>
+          <w:lang w:val="en-US"/>
+        </w:rPr>
+        <w:t>PlazaAdd</w:t>
+      </w:r>
+      <w:proofErr w:type="spellEnd"/>
+    </w:p>
+    <w:p>
+      <w:pPr>
+        <w:ind w:left="708"/>
+        <w:rPr>
+          <w:lang w:val="en-US"/>
+        </w:rPr>
+      </w:pPr>
+      <w:proofErr w:type="spellStart"/>
+      <w:r>
+        <w:rPr>
+          <w:highlight w:val="red"/>
+          <w:lang w:val="en-US"/>
+        </w:rPr>
+        <w:t>Reservacion</w:t>
+      </w:r>
+      <w:proofErr w:type="spellEnd"/>
+      <w:r>
+        <w:rPr>
+          <w:highlight w:val="red"/>
+          <w:lang w:val="en-US"/>
+        </w:rPr>
+        <w:t xml:space="preserve"> Add</w:t>
+      </w:r>
+    </w:p>
+    <w:p>
+      <w:pPr>
+        <w:pStyle w:val="Prrafodelista"/>
+        <w:numPr>
+          <w:ilvl w:val="0"/>
+          <w:numId w:val="1"/>
+        </w:numPr>
+        <w:rPr>
+          <w:b/>
+          <w:sz w:val="28"/>
+          <w:lang w:val="en-US"/>
+        </w:rPr>
+      </w:pPr>
+      <w:proofErr w:type="spellStart"/>
+      <w:r>
+        <w:rPr>
+          <w:b/>
+          <w:sz w:val="28"/>
+          <w:lang w:val="en-US"/>
+        </w:rPr>
+        <w:t>Modelo</w:t>
+      </w:r>
+      <w:proofErr w:type="spellEnd"/>
+    </w:p>
+    <w:p>
+      <w:pPr>
+        <w:pStyle w:val="Prrafodelista"/>
+        <w:ind w:left="1068"/>
+        <w:rPr>
+          <w:lang w:val="en-US"/>
+        </w:rPr>
+      </w:pPr>
+      <w:proofErr w:type="spellStart"/>
+      <w:r>
+        <w:rPr>
+          <w:highlight w:val="green"/>
+          <w:lang w:val="en-US"/>
+        </w:rPr>
+        <w:t>Administrador</w:t>
+      </w:r>
+      <w:proofErr w:type="spellEnd"/>
+    </w:p>
+    <w:p>
+      <w:pPr>
+        <w:pStyle w:val="Prrafodelista"/>
+        <w:ind w:left="1068"/>
+        <w:rPr>
+          <w:lang w:val="en-US"/>
+        </w:rPr>
+      </w:pPr>
+      <w:proofErr w:type="spellStart"/>
+      <w:r>
+        <w:rPr>
+          <w:highlight w:val="green"/>
+          <w:lang w:val="en-US"/>
+        </w:rPr>
+        <w:t>Parqueadero</w:t>
+      </w:r>
+      <w:proofErr w:type="spellEnd"/>
+    </w:p>
+    <w:p>
+      <w:pPr>
+        <w:pStyle w:val="Prrafodelista"/>
+        <w:ind w:left="1068"/>
+        <w:rPr>
+          <w:lang w:val="en-US"/>
+        </w:rPr>
+      </w:pPr>
+      <w:r>
+        <w:rPr>
+          <w:highlight w:val="green"/>
+          <w:lang w:val="en-US"/>
+        </w:rPr>
+        <w:t>Plaza</w:t>
+      </w:r>
+    </w:p>
+    <w:p>
+      <w:pPr>
+        <w:pStyle w:val="Prrafodelista"/>
+        <w:ind w:left="1068"/>
+        <w:rPr>
+          <w:lang w:val="en-US"/>
+        </w:rPr>
+      </w:pPr>
+      <w:proofErr w:type="spellStart"/>
+      <w:r>
+        <w:rPr>
+          <w:highlight w:val="green"/>
+          <w:lang w:val="en-US"/>
+        </w:rPr>
+        <w:t>Reservacion</w:t>
+      </w:r>
+      <w:proofErr w:type="spellEnd"/>
+    </w:p>
+    <w:p>
+      <w:pPr>
+        <w:pStyle w:val="Prrafodelista"/>
+        <w:ind w:left="1068"/>
+        <w:rPr>
+          <w:lang w:val="en-US"/>
+        </w:rPr>
+      </w:pPr>
+      <w:proofErr w:type="spellStart"/>
+      <w:r>
+        <w:rPr>
+          <w:highlight w:val="green"/>
+          <w:lang w:val="en-US"/>
+        </w:rPr>
+        <w:t>Usuario</w:t>
+      </w:r>
+      <w:proofErr w:type="spellEnd"/>
+    </w:p>
+    <w:p>
+      <w:pPr>
+        <w:pStyle w:val="Prrafodelista"/>
+        <w:ind w:left="1068"/>
+        <w:rPr>
+          <w:lang w:val="en-US"/>
+        </w:rPr>
+      </w:pPr>
+      <w:proofErr w:type="spellStart"/>
+      <w:r>
+        <w:rPr>
+          <w:highlight w:val="green"/>
+          <w:lang w:val="en-US"/>
+        </w:rPr>
+        <w:t>Vehiculo</w:t>
+      </w:r>
+      <w:proofErr w:type="spellEnd"/>
+    </w:p>
+    <w:p>
+      <w:pPr>
+        <w:pStyle w:val="Prrafodelista"/>
+        <w:numPr>
+          <w:ilvl w:val="0"/>
+          <w:numId w:val="1"/>
+        </w:numPr>
+        <w:rPr>
+          <w:b/>
+          <w:sz w:val="28"/>
+          <w:lang w:val="en-US"/>
+        </w:rPr>
+      </w:pPr>
+      <w:proofErr w:type="spellStart"/>
+      <w:r>
+        <w:rPr>
+          <w:b/>
+          <w:sz w:val="28"/>
+          <w:lang w:val="en-US"/>
+        </w:rPr>
+        <w:t>Controlador</w:t>
+      </w:r>
+      <w:proofErr w:type="spellEnd"/>
+    </w:p>
+    <w:p>
+      <w:pPr>
+        <w:pStyle w:val="Prrafodelista"/>
+        <w:numPr>
+          <w:ilvl w:val="0"/>
+          <w:numId w:val="1"/>
+        </w:numPr>
+        <w:rPr>
+          <w:b/>
+          <w:sz w:val="28"/>
+          <w:lang w:val="en-US"/>
+        </w:rPr>
+      </w:pPr>
+      <w:proofErr w:type="spellStart"/>
+      <w:r>
+        <w:rPr>
+          <w:b/>
+          <w:sz w:val="28"/>
+          <w:lang w:val="en-US"/>
+        </w:rPr>
+        <w:t>Adaptador</w:t>
+      </w:r>
+      <w:proofErr w:type="spellEnd"/>
+    </w:p>
+    <w:p>
+      <w:pPr>
+        <w:pStyle w:val="Prrafodelista"/>
+        <w:ind w:left="1068"/>
+        <w:rPr>
+          <w:lang w:val="en-US"/>
+        </w:rPr>
+      </w:pPr>
+      <w:proofErr w:type="spellStart"/>
+      <w:r>
+        <w:rPr>
+          <w:highlight w:val="green"/>
+          <w:lang w:val="en-US"/>
+        </w:rPr>
+        <w:t>ListaParqueadero</w:t>
+      </w:r>
+      <w:proofErr w:type="spellEnd"/>
+    </w:p>
+    <w:p>
+      <w:pPr>
+        <w:pStyle w:val="Prrafodelista"/>
+        <w:ind w:left="1068"/>
+        <w:rPr>
+          <w:lang w:val="en-US"/>
+        </w:rPr>
+      </w:pPr>
+      <w:proofErr w:type="spellStart"/>
+      <w:r>
+        <w:rPr>
+          <w:highlight w:val="green"/>
+          <w:lang w:val="en-US"/>
+        </w:rPr>
+        <w:t>ListaParqueaderoPlaza</w:t>
+      </w:r>
+      <w:proofErr w:type="spellEnd"/>
+    </w:p>
+    <w:p>
+      <w:pPr>
+        <w:pStyle w:val="Prrafodelista"/>
+        <w:ind w:left="1068"/>
+        <w:rPr>
+          <w:lang w:val="en-US"/>
+        </w:rPr>
+      </w:pPr>
+      <w:proofErr w:type="spellStart"/>
+      <w:r>
+        <w:rPr>
+          <w:highlight w:val="green"/>
+          <w:lang w:val="en-US"/>
+        </w:rPr>
+        <w:t>ListaPlaza</w:t>
+      </w:r>
+      <w:proofErr w:type="spellEnd"/>
+    </w:p>
+    <w:p>
+      <w:pPr>
+        <w:pStyle w:val="Prrafodelista"/>
+        <w:ind w:left="1068"/>
+        <w:rPr>
+          <w:lang w:val="en-US"/>
+        </w:rPr>
+      </w:pPr>
+      <w:proofErr w:type="spellStart"/>
+      <w:r>
+        <w:rPr>
+          <w:highlight w:val="green"/>
+          <w:lang w:val="en-US"/>
+        </w:rPr>
+        <w:t>ListaReservacion</w:t>
+      </w:r>
+      <w:proofErr w:type="spellEnd"/>
+    </w:p>
+    <w:p>
+      <w:pPr>
+        <w:pStyle w:val="Prrafodelista"/>
+        <w:ind w:left="1068"/>
+        <w:rPr>
+          <w:lang w:val="en-US"/>
+        </w:rPr>
+      </w:pPr>
+      <w:proofErr w:type="spellStart"/>
+      <w:r>
+        <w:rPr>
+          <w:highlight w:val="red"/>
+          <w:lang w:val="en-US"/>
+        </w:rPr>
+        <w:t>ListaReservacionU</w:t>
+      </w:r>
+      <w:proofErr w:type="spellEnd"/>
+    </w:p>
+    <w:p>
+      <w:pPr>
+        <w:pStyle w:val="Prrafodelista"/>
+        <w:ind w:left="1068"/>
+        <w:rPr>
+          <w:lang w:val="en-US"/>
+        </w:rPr>
+      </w:pPr>
+      <w:proofErr w:type="spellStart"/>
+      <w:r>
+        <w:rPr>
+          <w:highlight w:val="green"/>
+          <w:lang w:val="en-US"/>
+        </w:rPr>
+        <w:t>ListaVehiculo</w:t>
+      </w:r>
+      <w:proofErr w:type="spellEnd"/>
+    </w:p>
+    <w:p>
+      <w:pPr>
+        <w:pStyle w:val="Prrafodelista"/>
+        <w:numPr>
+          <w:ilvl w:val="0"/>
+          <w:numId w:val="1"/>
+        </w:numPr>
+        <w:rPr>
+          <w:sz w:val="28"/>
+          <w:lang w:val="en-US"/>
+        </w:rPr>
+      </w:pPr>
+      <w:r>
+        <w:rPr>
+          <w:b/>
+          <w:sz w:val="28"/>
+          <w:lang w:val="en-US"/>
+        </w:rPr>
+        <w:lastRenderedPageBreak/>
+        <w:t>FCM</w:t>
+      </w:r>
+    </w:p>
+    <w:p>
+      <w:pPr>
+        <w:pStyle w:val="Prrafodelista"/>
+        <w:ind w:left="1068"/>
+        <w:rPr>
+          <w:lang w:val="en-US"/>
+        </w:rPr>
+      </w:pPr>
+      <w:proofErr w:type="spellStart"/>
+      <w:r>
+        <w:rPr>
+          <w:highlight w:val="green"/>
+          <w:lang w:val="en-US"/>
+        </w:rPr>
+        <w:t>MiFirebaseInstanceService</w:t>
+      </w:r>
+      <w:proofErr w:type="spellEnd"/>
+    </w:p>
+    <w:p>
+      <w:pPr>
+        <w:pStyle w:val="Prrafodelista"/>
+        <w:ind w:left="1068"/>
+        <w:rPr>
+          <w:lang w:val="en-US"/>
+        </w:rPr>
+      </w:pPr>
+      <w:proofErr w:type="spellStart"/>
+      <w:r>
+        <w:rPr>
+          <w:highlight w:val="green"/>
+          <w:lang w:val="en-US"/>
+        </w:rPr>
+        <w:t>MiFirebaseMessagingService</w:t>
+      </w:r>
+      <w:proofErr w:type="spellEnd"/>
+    </w:p>
+    <w:p>
+      <w:pPr>
+        <w:pStyle w:val="Prrafodelista"/>
+        <w:numPr>
+          <w:ilvl w:val="0"/>
+          <w:numId w:val="1"/>
+        </w:numPr>
+        <w:rPr>
+          <w:b/>
+          <w:sz w:val="28"/>
+          <w:lang w:val="en-US"/>
+        </w:rPr>
+      </w:pPr>
+      <w:proofErr w:type="spellStart"/>
+      <w:r>
+        <w:rPr>
+          <w:b/>
+          <w:sz w:val="28"/>
+          <w:lang w:val="en-US"/>
+        </w:rPr>
+        <w:t>FragmentoR</w:t>
+      </w:r>
+      <w:proofErr w:type="spellEnd"/>
+    </w:p>
+    <w:p>
+      <w:pPr>
+        <w:pStyle w:val="Prrafodelista"/>
+        <w:ind w:left="1068"/>
+        <w:rPr>
+          <w:lang w:val="en-US"/>
+        </w:rPr>
+      </w:pPr>
+      <w:proofErr w:type="spellStart"/>
+      <w:r>
+        <w:rPr>
+          <w:highlight w:val="red"/>
+          <w:lang w:val="en-US"/>
+        </w:rPr>
+        <w:t>ListarActivity</w:t>
+      </w:r>
+      <w:proofErr w:type="spellEnd"/>
+    </w:p>
+    <w:p>
+      <w:pPr>
+        <w:pStyle w:val="Prrafodelista"/>
+        <w:numPr>
+          <w:ilvl w:val="0"/>
+          <w:numId w:val="1"/>
+        </w:numPr>
+        <w:rPr>
+          <w:b/>
+          <w:sz w:val="28"/>
+          <w:lang w:val="en-US"/>
+        </w:rPr>
+      </w:pPr>
+      <w:proofErr w:type="spellStart"/>
+      <w:r>
+        <w:rPr>
+          <w:b/>
+          <w:sz w:val="28"/>
+          <w:lang w:val="en-US"/>
+        </w:rPr>
+        <w:t>Utilidades</w:t>
+      </w:r>
+      <w:proofErr w:type="spellEnd"/>
+    </w:p>
+    <w:p>
+      <w:pPr>
+        <w:pStyle w:val="Prrafodelista"/>
+        <w:ind w:left="1068"/>
+        <w:rPr>
+          <w:lang w:val="en-US"/>
+        </w:rPr>
+      </w:pPr>
+      <w:proofErr w:type="spellStart"/>
+      <w:r>
+        <w:rPr>
+          <w:highlight w:val="green"/>
+          <w:lang w:val="en-US"/>
+        </w:rPr>
+        <w:t>Utilidades</w:t>
+      </w:r>
+      <w:proofErr w:type="spellEnd"/>
+    </w:p>
+    <w:p>
+      <w:pPr>
+        <w:pStyle w:val="Prrafodelista"/>
+        <w:numPr>
+          <w:ilvl w:val="0"/>
+          <w:numId w:val="1"/>
+        </w:numPr>
+        <w:rPr>
+          <w:b/>
+          <w:sz w:val="28"/>
+          <w:lang w:val="en-US"/>
+        </w:rPr>
+      </w:pPr>
+      <w:r>
+        <w:rPr>
+          <w:b/>
+          <w:sz w:val="28"/>
+          <w:lang w:val="en-US"/>
+        </w:rPr>
+        <w:t>WS</w:t>
+      </w:r>
+    </w:p>
+    <w:p>
+      <w:pPr>
+        <w:pStyle w:val="Prrafodelista"/>
+        <w:ind w:left="1068"/>
+        <w:rPr>
+          <w:lang w:val="en-US"/>
+        </w:rPr>
+      </w:pPr>
+      <w:proofErr w:type="spellStart"/>
+      <w:r>
+        <w:rPr>
+          <w:highlight w:val="green"/>
+          <w:lang w:val="en-US"/>
+        </w:rPr>
+        <w:t>Conexion</w:t>
+      </w:r>
       <w:bookmarkStart w:id="0" w:name="_GoBack"/>
       <w:bookmarkEnd w:id="0"/>
+      <w:proofErr w:type="spellEnd"/>
+    </w:p>
+    <w:p>
+      <w:pPr>
+        <w:pStyle w:val="Prrafodelista"/>
+        <w:ind w:left="1068"/>
+        <w:rPr>
+          <w:lang w:val="en-US"/>
+        </w:rPr>
+      </w:pPr>
+      <w:proofErr w:type="spellStart"/>
+      <w:r>
+        <w:rPr>
+          <w:highlight w:val="green"/>
+          <w:lang w:val="en-US"/>
+        </w:rPr>
+        <w:t>VolleyPeticion</w:t>
+      </w:r>
+      <w:proofErr w:type="spellEnd"/>
+    </w:p>
+    <w:p>
+      <w:pPr>
+        <w:pStyle w:val="Prrafodelista"/>
+        <w:ind w:left="1068"/>
+        <w:rPr>
+          <w:lang w:val="en-US"/>
+        </w:rPr>
+      </w:pPr>
+      <w:proofErr w:type="spellStart"/>
+      <w:r>
+        <w:rPr>
+          <w:highlight w:val="green"/>
+          <w:lang w:val="en-US"/>
+        </w:rPr>
+        <w:t>VolleyProcesadorResultado</w:t>
+      </w:r>
+      <w:proofErr w:type="spellEnd"/>
+    </w:p>
+    <w:p>
+      <w:pPr>
+        <w:pStyle w:val="Prrafodelista"/>
+        <w:ind w:left="1068"/>
+        <w:rPr>
+          <w:lang w:val="en-US"/>
+        </w:rPr>
+      </w:pPr>
+      <w:proofErr w:type="spellStart"/>
+      <w:r>
+        <w:rPr>
+          <w:highlight w:val="green"/>
+          <w:lang w:val="en-US"/>
+        </w:rPr>
+        <w:t>VolleyTiposdeError</w:t>
+      </w:r>
+      <w:proofErr w:type="spellEnd"/>
+    </w:p>
+    <w:p>
+      <w:pPr>
+        <w:ind w:left="708"/>
+        <w:rPr>
+          <w:lang w:val="en-US"/>
+        </w:rPr>
+      </w:pPr>
+    </w:p>
+    <w:p>
+      <w:pPr>
+        <w:ind w:left="708"/>
+        <w:rPr>
+          <w:lang w:val="en-US"/>
+        </w:rPr>
+      </w:pPr>
+    </w:p>
+    <w:p>
+      <w:pPr>
+        <w:ind w:left="708"/>
+        <w:rPr>
+          <w:lang w:val="en-US"/>
+        </w:rPr>
+      </w:pPr>
+    </w:p>
+    <w:p>
+      <w:pPr>
+        <w:ind w:left="708"/>
+        <w:rPr>
+          <w:lang w:val="en-US"/>
+        </w:rPr>
+      </w:pPr>
     </w:p>
     <w:sectPr>
       <w:pgSz w:w="11906" w:h="16838"/>
@@ -752,11 +1731,11 @@
 </file>
 
 <file path=word/numbering.xml><?xml version="1.0" encoding="utf-8"?>
-<w:numbering xmlns:wpc="http://schemas.microsoft.com/office/word/2010/wordprocessingCanvas" xmlns:cx="http://schemas.microsoft.com/office/drawing/2014/chartex" xmlns:mc="http://schemas.openxmlformats.org/markup-compatibility/2006" xmlns:o="urn:schemas-microsoft-com:office:office" xmlns:r="http://schemas.openxmlformats.org/officeDocument/2006/relationships" xmlns:m="http://schemas.openxmlformats.org/officeDocument/2006/math" xmlns:v="urn:schemas-microsoft-com:vml" xmlns:wp14="http://schemas.microsoft.com/office/word/2010/wordprocessingDrawing" xmlns:wp="http://schemas.openxmlformats.org/drawingml/2006/wordprocessingDrawing" xmlns:w10="urn:schemas-microsoft-com:office:word" xmlns:w="http://schemas.openxmlformats.org/wordprocessingml/2006/main" xmlns:w14="http://schemas.microsoft.com/office/word/2010/wordml" xmlns:w15="http://schemas.microsoft.com/office/word/2012/wordml" xmlns:w16se="http://schemas.microsoft.com/office/word/2015/wordml/symex" xmlns:wpg="http://schemas.microsoft.com/office/word/2010/wordprocessingGroup" xmlns:wpi="http://schemas.microsoft.com/office/word/2010/wordprocessingInk" xmlns:wne="http://schemas.microsoft.com/office/word/2006/wordml" xmlns:wps="http://schemas.microsoft.com/office/word/2010/wordprocessingShape" mc:Ignorable="w14 w15 w16se wp14">
+<w:numbering xmlns:wpc="http://schemas.microsoft.com/office/word/2010/wordprocessingCanvas" xmlns:mc="http://schemas.openxmlformats.org/markup-compatibility/2006" xmlns:o="urn:schemas-microsoft-com:office:office" xmlns:r="http://schemas.openxmlformats.org/officeDocument/2006/relationships" xmlns:m="http://schemas.openxmlformats.org/officeDocument/2006/math" xmlns:v="urn:schemas-microsoft-com:vml" xmlns:wp14="http://schemas.microsoft.com/office/word/2010/wordprocessingDrawing" xmlns:wp="http://schemas.openxmlformats.org/drawingml/2006/wordprocessingDrawing" xmlns:w10="urn:schemas-microsoft-com:office:word" xmlns:w="http://schemas.openxmlformats.org/wordprocessingml/2006/main" xmlns:w14="http://schemas.microsoft.com/office/word/2010/wordml" xmlns:w15="http://schemas.microsoft.com/office/word/2012/wordml" xmlns:wpg="http://schemas.microsoft.com/office/word/2010/wordprocessingGroup" xmlns:wpi="http://schemas.microsoft.com/office/word/2010/wordprocessingInk" xmlns:wne="http://schemas.microsoft.com/office/word/2006/wordml" xmlns:wps="http://schemas.microsoft.com/office/word/2010/wordprocessingShape" mc:Ignorable="w14 w15 wp14">
   <w:abstractNum w:abstractNumId="0" w15:restartNumberingAfterBreak="0">
     <w:nsid w:val="7B176B05"/>
     <w:multiLevelType w:val="hybridMultilevel"/>
-    <w:tmpl w:val="03985B6E"/>
+    <w:tmpl w:val="BA40A10A"/>
     <w:lvl w:ilvl="0" w:tplc="7146F0FE">
       <w:numFmt w:val="bullet"/>
       <w:lvlText w:val="-"/>
@@ -872,7 +1851,7 @@
 </file>
 
 <file path=word/styles.xml><?xml version="1.0" encoding="utf-8"?>
-<w:styles xmlns:mc="http://schemas.openxmlformats.org/markup-compatibility/2006" xmlns:r="http://schemas.openxmlformats.org/officeDocument/2006/relationships" xmlns:w="http://schemas.openxmlformats.org/wordprocessingml/2006/main" xmlns:w14="http://schemas.microsoft.com/office/word/2010/wordml" xmlns:w15="http://schemas.microsoft.com/office/word/2012/wordml" xmlns:w16se="http://schemas.microsoft.com/office/word/2015/wordml/symex" mc:Ignorable="w14 w15 w16se">
+<w:styles xmlns:mc="http://schemas.openxmlformats.org/markup-compatibility/2006" xmlns:r="http://schemas.openxmlformats.org/officeDocument/2006/relationships" xmlns:w="http://schemas.openxmlformats.org/wordprocessingml/2006/main" xmlns:w14="http://schemas.microsoft.com/office/word/2010/wordml" xmlns:w15="http://schemas.microsoft.com/office/word/2012/wordml" mc:Ignorable="w14 w15">
   <w:docDefaults>
     <w:rPrDefault>
       <w:rPr>

</xml_diff>